<commit_message>
docs: added assignment document
</commit_message>
<xml_diff>
--- a/L00177579_Lab3.docx
+++ b/L00177579_Lab3.docx
@@ -1101,7 +1101,7 @@
           <w:sz w:val="24"/>
           <w:shd w:fill="auto" w:val="clear"/>
         </w:rPr>
-        <w:t xml:space="preserve">I now have two pipelines written in different CI/CD tools to compare against.</w:t>
+        <w:t xml:space="preserve">I now have two pipelines written in different CI/CD tools to contrast.</w:t>
       </w:r>
     </w:p>
     <w:p>
@@ -1349,7 +1349,30 @@
           <w:sz w:val="24"/>
           <w:shd w:fill="auto" w:val="clear"/>
         </w:rPr>
-        <w:t xml:space="preserve">Both of these tools have made it apparent to me how important a CI/CD tool is to the DevOps pipeline. The resulting workflow/pipeline I created shows that building, testing, release and deployment can all be automated by a CI/CD tool. With the ability to extend both platforms using plugins or just manually creating scripts to do the functionality needed, these tools can fit a large number of use-cases.</w:t>
+        <w:t xml:space="preserve">Both of these tools have made it apparent to me how important a CI/CD tool is to the DevOps pipeline. The resulting workflow/pipeline I created shows that building, testing, release and deployment can all be automated by a CI/CD tool. With the ability to extend both platforms using plugins or just manually creating scripts to do the functionality needed, these tools can fit a large number of use-cases. Triggers on our workflows and pipelines allow automated reactions to events happing within our codebase or even accross the organisation. When picking a CI/CD tool to use Katz (2022) desribes a few things to look for: Ease of installation and configuration, integration with other issue tracking tools and version control tools, security and compliance, and price. The Jenkin CI/CD tool is a good example of not being entirely easy to setup. It requires you to have your own build machine to install it and possibly several extra machines to be treated as agents (</w:t>
+      </w:r>
+      <w:r>
+        <w:rPr>
+          <w:rFonts w:ascii="Calibri" w:hAnsi="Calibri" w:cs="Calibri" w:eastAsia="Calibri"/>
+          <w:i/>
+          <w:color w:val="auto"/>
+          <w:spacing w:val="0"/>
+          <w:position w:val="0"/>
+          <w:sz w:val="24"/>
+          <w:shd w:fill="auto" w:val="clear"/>
+        </w:rPr>
+        <w:t xml:space="preserve">Hardware Recommendations - Jenkins, </w:t>
+      </w:r>
+      <w:r>
+        <w:rPr>
+          <w:rFonts w:ascii="Calibri" w:hAnsi="Calibri" w:cs="Calibri" w:eastAsia="Calibri"/>
+          <w:color w:val="auto"/>
+          <w:spacing w:val="0"/>
+          <w:position w:val="0"/>
+          <w:sz w:val="24"/>
+          <w:shd w:fill="auto" w:val="clear"/>
+        </w:rPr>
+        <w:t xml:space="preserve">no date). On integration, GitHub Actions is built into the repository in use while Azure requires some secure connection setup. But Azure has the added benefit of support different kinds of version control systems as shown in Figure 3. For Security and Compliance, GitHub and Azure has project level permissions available to prevent malicious actors from interacting with builds and other parts of the codebase (examples shown in Figure 4 and 5). Lastly is price, many of the platforms have a freemium model allowing up to a certain amount of compute time while others such as jenkins may have an initial hardware cost. Picking a CI/CD tool looks to be difficult, the requirements could be project or organisation dependent. Many of the open source projects I've seen on GitHub use GitHub Actions or the free tier of Azure DevOps.</w:t>
       </w:r>
     </w:p>
     <w:p>
@@ -1600,7 +1623,6 @@
         <w:jc w:val="left"/>
         <w:rPr>
           <w:rFonts w:ascii="Calibri" w:hAnsi="Calibri" w:cs="Calibri" w:eastAsia="Calibri"/>
-          <w:i/>
           <w:color w:val="auto"/>
           <w:spacing w:val="0"/>
           <w:position w:val="0"/>
@@ -1660,6 +1682,71 @@
     </w:p>
     <w:p>
       <w:pPr>
+        <w:spacing w:before="0" w:after="200" w:line="276"/>
+        <w:ind w:right="0" w:left="0" w:firstLine="0"/>
+        <w:jc w:val="left"/>
+        <w:rPr>
+          <w:rFonts w:ascii="Calibri" w:hAnsi="Calibri" w:cs="Calibri" w:eastAsia="Calibri"/>
+          <w:i/>
+          <w:color w:val="auto"/>
+          <w:spacing w:val="0"/>
+          <w:position w:val="0"/>
+          <w:sz w:val="24"/>
+          <w:shd w:fill="auto" w:val="clear"/>
+        </w:rPr>
+      </w:pPr>
+      <w:r>
+        <w:rPr>
+          <w:rFonts w:ascii="Calibri" w:hAnsi="Calibri" w:cs="Calibri" w:eastAsia="Calibri"/>
+          <w:i/>
+          <w:color w:val="auto"/>
+          <w:spacing w:val="0"/>
+          <w:position w:val="0"/>
+          <w:sz w:val="24"/>
+          <w:shd w:fill="auto" w:val="clear"/>
+        </w:rPr>
+        <w:t xml:space="preserve">Hardware Recommendations - Jenkins </w:t>
+      </w:r>
+      <w:r>
+        <w:rPr>
+          <w:rFonts w:ascii="Calibri" w:hAnsi="Calibri" w:cs="Calibri" w:eastAsia="Calibri"/>
+          <w:color w:val="auto"/>
+          <w:spacing w:val="0"/>
+          <w:position w:val="0"/>
+          <w:sz w:val="24"/>
+          <w:shd w:fill="auto" w:val="clear"/>
+        </w:rPr>
+        <w:t xml:space="preserve">(n.d.) Available at: </w:t>
+      </w:r>
+      <w:hyperlink xmlns:r="http://schemas.openxmlformats.org/officeDocument/2006/relationships" r:id="docRId4">
+        <w:r>
+          <w:rPr>
+            <w:rFonts w:ascii="Calibri" w:hAnsi="Calibri" w:cs="Calibri" w:eastAsia="Calibri"/>
+            <w:color w:val="0000FF"/>
+            <w:spacing w:val="0"/>
+            <w:position w:val="0"/>
+            <w:sz w:val="24"/>
+            <w:u w:val="single"/>
+            <w:shd w:fill="auto" w:val="clear"/>
+          </w:rPr>
+          <w:t xml:space="preserve">https://www.jenkins.io/doc/book/scaling/hardware-recommendations/</w:t>
+        </w:r>
+      </w:hyperlink>
+      <w:r>
+        <w:rPr>
+          <w:rFonts w:ascii="Calibri" w:hAnsi="Calibri" w:cs="Calibri" w:eastAsia="Calibri"/>
+          <w:color w:val="auto"/>
+          <w:spacing w:val="0"/>
+          <w:position w:val="0"/>
+          <w:sz w:val="24"/>
+          <w:shd w:fill="auto" w:val="clear"/>
+        </w:rPr>
+        <w:br/>
+        <w:t xml:space="preserve">(Accessed 18 November 2022).</w:t>
+      </w:r>
+    </w:p>
+    <w:p>
+      <w:pPr>
         <w:spacing w:before="0" w:after="200" w:line="240"/>
         <w:ind w:right="0" w:left="0" w:firstLine="0"/>
         <w:jc w:val="left"/>
@@ -1693,8 +1780,27 @@
           <w:shd w:fill="auto" w:val="clear"/>
         </w:rPr>
         <w:br/>
+      </w:r>
+      <w:r>
+        <w:object w:dxaOrig="8310" w:dyaOrig="2954">
+          <v:rect xmlns:o="urn:schemas-microsoft-com:office:office" xmlns:v="urn:schemas-microsoft-com:vml" id="rectole0000000000" style="width:415.500000pt;height:147.700000pt" o:preferrelative="t" o:ole="">
+            <o:lock v:ext="edit"/>
+            <v:imagedata xmlns:r="http://schemas.openxmlformats.org/officeDocument/2006/relationships" r:id="docRId6" o:title=""/>
+          </v:rect>
+          <o:OLEObject xmlns:r="http://schemas.openxmlformats.org/officeDocument/2006/relationships" xmlns:o="urn:schemas-microsoft-com:office:office" Type="Embed" ProgID="StaticMetafile" DrawAspect="Content" ObjectID="0000000000" ShapeID="rectole0000000000" r:id="docRId5"/>
+        </w:object>
+      </w:r>
+      <w:r>
+        <w:rPr>
+          <w:rFonts w:ascii="Calibri" w:hAnsi="Calibri" w:cs="Calibri" w:eastAsia="Calibri"/>
+          <w:color w:val="auto"/>
+          <w:spacing w:val="0"/>
+          <w:position w:val="0"/>
+          <w:sz w:val="24"/>
+          <w:shd w:fill="auto" w:val="clear"/>
+        </w:rPr>
         <w:br/>
-        <w:t xml:space="preserve">Figure 1 - GitHub Actions tab in a repository.</w:t>
+        <w:t xml:space="preserve">Figure 1 - GitHub Actions workflow trigger after pull request.</w:t>
       </w:r>
     </w:p>
     <w:p>
@@ -1712,15 +1818,6 @@
         </w:rPr>
       </w:pPr>
       <w:r>
-        <w:object w:dxaOrig="8524" w:dyaOrig="2996">
-          <v:rect xmlns:o="urn:schemas-microsoft-com:office:office" xmlns:v="urn:schemas-microsoft-com:vml" id="rectole0000000000" style="width:426.200000pt;height:149.800000pt" o:preferrelative="t" o:ole="">
-            <o:lock v:ext="edit"/>
-            <v:imagedata xmlns:r="http://schemas.openxmlformats.org/officeDocument/2006/relationships" r:id="docRId5" o:title=""/>
-          </v:rect>
-          <o:OLEObject xmlns:r="http://schemas.openxmlformats.org/officeDocument/2006/relationships" xmlns:o="urn:schemas-microsoft-com:office:office" Type="Embed" ProgID="StaticMetafile" DrawAspect="Content" ObjectID="0000000000" ShapeID="rectole0000000000" r:id="docRId4"/>
-        </w:object>
-      </w:r>
-      <w:r>
         <w:rPr>
           <w:rFonts w:ascii="Calibri" w:hAnsi="Calibri" w:cs="Calibri" w:eastAsia="Calibri"/>
           <w:color w:val="auto"/>
@@ -1730,7 +1827,7 @@
           <w:shd w:fill="auto" w:val="clear"/>
         </w:rPr>
         <w:br/>
-        <w:t xml:space="preserve">Figure 2 - Git cloning remote repository</w:t>
+        <w:t xml:space="preserve">Figure 2 - Azure DevOps pipelines triggered after pull request.</w:t>
       </w:r>
     </w:p>
     <w:p>

</xml_diff>